<commit_message>
cambios para la demo del 25 de abril
</commit_message>
<xml_diff>
--- a/AccionLaboral/Reports/ContractTemplate.docx
+++ b/AccionLaboral/Reports/ContractTemplate.docx
@@ -3574,8 +3574,10 @@
                 <w:sz w:val="22"/>
                 <w:szCs w:val="16"/>
               </w:rPr>
-              <w:t>*********</w:t>
-            </w:r>
+              <w:t>******</w:t>
+            </w:r>
+            <w:bookmarkStart w:id="41" w:name="_GoBack"/>
+            <w:bookmarkEnd w:id="41"/>
           </w:p>
         </w:tc>
       </w:tr>
@@ -5721,8 +5723,6 @@
           </wp:inline>
         </w:drawing>
       </w:r>
-      <w:bookmarkStart w:id="41" w:name="_GoBack"/>
-      <w:bookmarkEnd w:id="41"/>
     </w:p>
     <w:sectPr>
       <w:headerReference w:type="default" r:id="rId11"/>
@@ -6912,7 +6912,7 @@
 </file>
 
 <file path=customXml/itemProps1.xml><?xml version="1.0" encoding="utf-8"?>
-<ds:datastoreItem xmlns:ds="http://schemas.openxmlformats.org/officeDocument/2006/customXml" ds:itemID="{47292084-8B2E-4ACA-9307-B5FA14AACFB9}">
+<ds:datastoreItem xmlns:ds="http://schemas.openxmlformats.org/officeDocument/2006/customXml" ds:itemID="{D1D19EBA-1998-420B-A08E-E730B293E6B6}">
   <ds:schemaRefs>
     <ds:schemaRef ds:uri="http://schemas.openxmlformats.org/officeDocument/2006/bibliography"/>
   </ds:schemaRefs>

</xml_diff>